<commit_message>
adatbázis + jar + doksik
</commit_message>
<xml_diff>
--- a/java_eloadas_gyakorlat_NAPLO-TorontáliEszter_BaloghNorbert.docx
+++ b/java_eloadas_gyakorlat_NAPLO-TorontáliEszter_BaloghNorbert.docx
@@ -369,7 +369,7 @@
       <w:r>
         <w:fldChar w:fldCharType="separate"/>
       </w:r>
-      <w:hyperlink w:anchor="_Toc183951735" w:history="1">
+      <w:hyperlink w:anchor="_Toc183983596" w:history="1">
         <w:r>
           <w:rPr>
             <w:rStyle w:val="Hiperhivatkozs"/>
@@ -418,7 +418,7 @@
             <w:noProof/>
             <w:webHidden/>
           </w:rPr>
-          <w:instrText xml:space="preserve"> PAGEREF _Toc183951735 \h </w:instrText>
+          <w:instrText xml:space="preserve"> PAGEREF _Toc183983596 \h </w:instrText>
         </w:r>
         <w:r>
           <w:rPr>
@@ -469,7 +469,7 @@
           <w14:ligatures w14:val="standardContextual"/>
         </w:rPr>
       </w:pPr>
-      <w:hyperlink w:anchor="_Toc183951736" w:history="1">
+      <w:hyperlink w:anchor="_Toc183983597" w:history="1">
         <w:r>
           <w:rPr>
             <w:rStyle w:val="Hiperhivatkozs"/>
@@ -518,7 +518,7 @@
             <w:noProof/>
             <w:webHidden/>
           </w:rPr>
-          <w:instrText xml:space="preserve"> PAGEREF _Toc183951736 \h </w:instrText>
+          <w:instrText xml:space="preserve"> PAGEREF _Toc183983597 \h </w:instrText>
         </w:r>
         <w:r>
           <w:rPr>
@@ -569,7 +569,7 @@
           <w14:ligatures w14:val="standardContextual"/>
         </w:rPr>
       </w:pPr>
-      <w:hyperlink w:anchor="_Toc183951737" w:history="1">
+      <w:hyperlink w:anchor="_Toc183983598" w:history="1">
         <w:r>
           <w:rPr>
             <w:rStyle w:val="Hiperhivatkozs"/>
@@ -597,7 +597,21 @@
             <w:rStyle w:val="Hiperhivatkozs"/>
             <w:noProof/>
           </w:rPr>
-          <w:t>Felhasználói szerepkörök kezelése</w:t>
+          <w:t>Alkalmazás bemuta</w:t>
+        </w:r>
+        <w:r>
+          <w:rPr>
+            <w:rStyle w:val="Hiperhivatkozs"/>
+            <w:noProof/>
+          </w:rPr>
+          <w:t>t</w:t>
+        </w:r>
+        <w:r>
+          <w:rPr>
+            <w:rStyle w:val="Hiperhivatkozs"/>
+            <w:noProof/>
+          </w:rPr>
+          <w:t>ása</w:t>
         </w:r>
         <w:r>
           <w:rPr>
@@ -618,7 +632,7 @@
             <w:noProof/>
             <w:webHidden/>
           </w:rPr>
-          <w:instrText xml:space="preserve"> PAGEREF _Toc183951737 \h </w:instrText>
+          <w:instrText xml:space="preserve"> PAGEREF _Toc183983598 \h </w:instrText>
         </w:r>
         <w:r>
           <w:rPr>
@@ -638,7 +652,7 @@
             <w:noProof/>
             <w:webHidden/>
           </w:rPr>
-          <w:t>5</w:t>
+          <w:t>6</w:t>
         </w:r>
         <w:r>
           <w:rPr>
@@ -653,6 +667,7 @@
       <w:pPr>
         <w:pStyle w:val="TJ1"/>
         <w:tabs>
+          <w:tab w:val="left" w:pos="480"/>
           <w:tab w:val="right" w:leader="dot" w:pos="8776"/>
         </w:tabs>
         <w:rPr>
@@ -668,7 +683,29 @@
           <w14:ligatures w14:val="standardContextual"/>
         </w:rPr>
       </w:pPr>
-      <w:hyperlink w:anchor="_Toc183951738" w:history="1">
+      <w:hyperlink w:anchor="_Toc183983599" w:history="1">
+        <w:r>
+          <w:rPr>
+            <w:rStyle w:val="Hiperhivatkozs"/>
+            <w:noProof/>
+          </w:rPr>
+          <w:t>5.</w:t>
+        </w:r>
+        <w:r>
+          <w:rPr>
+            <w:rFonts w:eastAsiaTheme="minorEastAsia"/>
+            <w:b w:val="0"/>
+            <w:bCs w:val="0"/>
+            <w:caps w:val="0"/>
+            <w:noProof/>
+            <w:kern w:val="2"/>
+            <w:sz w:val="24"/>
+            <w:szCs w:val="24"/>
+            <w:lang w:eastAsia="hu-HU"/>
+            <w14:ligatures w14:val="standardContextual"/>
+          </w:rPr>
+          <w:tab/>
+        </w:r>
         <w:r>
           <w:rPr>
             <w:rStyle w:val="Hiperhivatkozs"/>
@@ -695,7 +732,7 @@
             <w:noProof/>
             <w:webHidden/>
           </w:rPr>
-          <w:instrText xml:space="preserve"> PAGEREF _Toc183951738 \h </w:instrText>
+          <w:instrText xml:space="preserve"> PAGEREF _Toc183983599 \h </w:instrText>
         </w:r>
         <w:r>
           <w:rPr>
@@ -715,7 +752,7 @@
             <w:noProof/>
             <w:webHidden/>
           </w:rPr>
-          <w:t>8</w:t>
+          <w:t>12</w:t>
         </w:r>
         <w:r>
           <w:rPr>
@@ -746,7 +783,7 @@
         </w:numPr>
       </w:pPr>
       <w:bookmarkStart w:id="0" w:name="_Toc183803627"/>
-      <w:bookmarkStart w:id="1" w:name="_Toc183951735"/>
+      <w:bookmarkStart w:id="1" w:name="_Toc183983596"/>
       <w:r>
         <w:lastRenderedPageBreak/>
         <w:t>Az ellenőrzéshez szükséges linkek</w:t>
@@ -913,13 +950,14 @@
       <w:r>
         <w:t xml:space="preserve"> </w:t>
       </w:r>
-      <w:proofErr w:type="spellStart"/>
-      <w:r>
-        <w:t>tartal-mazza</w:t>
-      </w:r>
-      <w:proofErr w:type="spellEnd"/>
-      <w:r>
-        <w:t>. Tudjuk, hogy az adathalmazban nincs két azonos nevű személy.</w:t>
+      <w:r>
+        <w:t>Gimnázium elektronikus naplójának egy tanév első négy hónapjában bejegyzett jegyeit</w:t>
+      </w:r>
+      <w:r>
+        <w:t xml:space="preserve"> </w:t>
+      </w:r>
+      <w:r>
+        <w:t>tartalmazza. Tudjuk, hogy az adathalmazban nincs két azonos nevű személy.</w:t>
       </w:r>
       <w:r>
         <w:rPr>
@@ -928,13 +966,7 @@
         <w:t xml:space="preserve"> </w:t>
       </w:r>
       <w:r>
-        <w:t xml:space="preserve"> Gimnázium elektronikus naplójának egy tanév első négy hónapjában bejegyzett jegyeit</w:t>
-      </w:r>
-      <w:r>
-        <w:rPr>
-          <w:noProof/>
-        </w:rPr>
-        <w:t xml:space="preserve">. </w:t>
+        <w:t xml:space="preserve"> </w:t>
       </w:r>
     </w:p>
     <w:p>
@@ -1013,7 +1045,7 @@
         </w:numPr>
       </w:pPr>
       <w:bookmarkStart w:id="2" w:name="_Toc183803629"/>
-      <w:bookmarkStart w:id="3" w:name="_Toc183951736"/>
+      <w:bookmarkStart w:id="3" w:name="_Toc183983597"/>
       <w:r>
         <w:lastRenderedPageBreak/>
         <w:t>Project felépítése</w:t>
@@ -1345,39 +1377,48 @@
     <w:p>
       <w:pPr>
         <w:pStyle w:val="szdszveg"/>
-      </w:pPr>
-      <w:r>
-        <w:t xml:space="preserve"> </w:t>
-      </w:r>
-      <w:r>
-        <w:br/>
-      </w:r>
-    </w:p>
-    <w:p>
-      <w:pPr>
-        <w:pStyle w:val="szdszveg"/>
         <w:jc w:val="center"/>
       </w:pPr>
-    </w:p>
-    <w:p>
-      <w:pPr>
-        <w:pStyle w:val="szdszveg"/>
-        <w:jc w:val="center"/>
-      </w:pPr>
-    </w:p>
-    <w:p>
-      <w:pPr>
-        <w:pStyle w:val="szdszveg"/>
-        <w:jc w:val="center"/>
-        <w:rPr>
-          <w:color w:val="FF0000"/>
-        </w:rPr>
-      </w:pPr>
-      <w:r>
-        <w:rPr>
-          <w:color w:val="FF0000"/>
-        </w:rPr>
-        <w:t>//TODO képcsere</w:t>
+      <w:r>
+        <w:rPr>
+          <w:noProof/>
+        </w:rPr>
+        <w:lastRenderedPageBreak/>
+        <w:drawing>
+          <wp:inline distT="0" distB="0" distL="0" distR="0" wp14:anchorId="7205EC59" wp14:editId="030806EA">
+            <wp:extent cx="3529037" cy="8779952"/>
+            <wp:effectExtent l="0" t="0" r="0" b="2540"/>
+            <wp:docPr id="1293902789" name="Kép 1" descr="A képen szöveg, képernyőkép, szoftver látható&#10;&#10;Automatikusan generált leírás"/>
+            <wp:cNvGraphicFramePr>
+              <a:graphicFrameLocks xmlns:a="http://schemas.openxmlformats.org/drawingml/2006/main" noChangeAspect="1"/>
+            </wp:cNvGraphicFramePr>
+            <a:graphic xmlns:a="http://schemas.openxmlformats.org/drawingml/2006/main">
+              <a:graphicData uri="http://schemas.openxmlformats.org/drawingml/2006/picture">
+                <pic:pic xmlns:pic="http://schemas.openxmlformats.org/drawingml/2006/picture">
+                  <pic:nvPicPr>
+                    <pic:cNvPr id="1293902789" name="Kép 1" descr="A képen szöveg, képernyőkép, szoftver látható&#10;&#10;Automatikusan generált leírás"/>
+                    <pic:cNvPicPr/>
+                  </pic:nvPicPr>
+                  <pic:blipFill>
+                    <a:blip r:embed="rId15"/>
+                    <a:stretch>
+                      <a:fillRect/>
+                    </a:stretch>
+                  </pic:blipFill>
+                  <pic:spPr>
+                    <a:xfrm>
+                      <a:off x="0" y="0"/>
+                      <a:ext cx="3532024" cy="8787384"/>
+                    </a:xfrm>
+                    <a:prstGeom prst="rect">
+                      <a:avLst/>
+                    </a:prstGeom>
+                  </pic:spPr>
+                </pic:pic>
+              </a:graphicData>
+            </a:graphic>
+          </wp:inline>
+        </w:drawing>
       </w:r>
     </w:p>
     <w:p>
@@ -1388,103 +1429,124 @@
           <w:numId w:val="20"/>
         </w:numPr>
       </w:pPr>
-      <w:bookmarkStart w:id="4" w:name="_Toc183951737"/>
+      <w:bookmarkStart w:id="4" w:name="_Toc183983598"/>
       <w:r>
         <w:lastRenderedPageBreak/>
-        <w:t>Felhasználói szerepkörök kezelése</w:t>
+        <w:t>Alkalmazás bemutatása</w:t>
       </w:r>
       <w:bookmarkEnd w:id="4"/>
     </w:p>
     <w:p>
       <w:pPr>
-        <w:keepNext/>
-        <w:rPr>
-          <w:rFonts w:cs="Times New Roman"/>
-          <w:szCs w:val="24"/>
-        </w:rPr>
-      </w:pPr>
-      <w:r>
-        <w:rPr>
-          <w:rFonts w:cs="Times New Roman"/>
-          <w:szCs w:val="24"/>
-        </w:rPr>
-        <w:t>3 különböző felhasználói szerepkört hozt</w:t>
-      </w:r>
-      <w:r>
-        <w:rPr>
-          <w:rFonts w:cs="Times New Roman"/>
-          <w:szCs w:val="24"/>
-        </w:rPr>
-        <w:t>unk</w:t>
-      </w:r>
-      <w:r>
-        <w:rPr>
-          <w:rFonts w:cs="Times New Roman"/>
-          <w:szCs w:val="24"/>
-        </w:rPr>
-        <w:t xml:space="preserve"> létre, </w:t>
-      </w:r>
-      <w:r>
-        <w:rPr>
-          <w:rFonts w:cs="Times New Roman"/>
-          <w:szCs w:val="24"/>
-        </w:rPr>
-        <w:t xml:space="preserve">az adminisztrátort, a tanárt, illetve a diákot. </w:t>
-      </w:r>
-    </w:p>
-    <w:p>
-      <w:pPr>
-        <w:keepNext/>
-        <w:rPr>
-          <w:rFonts w:cs="Times New Roman"/>
-          <w:szCs w:val="24"/>
-        </w:rPr>
-      </w:pPr>
-    </w:p>
-    <w:p>
-      <w:pPr>
-        <w:keepNext/>
-        <w:rPr>
-          <w:rFonts w:cs="Times New Roman"/>
-          <w:szCs w:val="24"/>
-        </w:rPr>
-      </w:pPr>
-      <w:r>
-        <w:rPr>
-          <w:rFonts w:cs="Times New Roman"/>
-          <w:szCs w:val="24"/>
-        </w:rPr>
-        <w:t>Regisztrációnál szükséges a szerepkört beállítani, ez alapján végezzük</w:t>
-      </w:r>
-      <w:r>
-        <w:rPr>
-          <w:rFonts w:cs="Times New Roman"/>
-          <w:szCs w:val="24"/>
-        </w:rPr>
-        <w:t xml:space="preserve"> később az adatbázisban szereplő jogkör</w:t>
-      </w:r>
-      <w:r>
-        <w:rPr>
-          <w:rFonts w:cs="Times New Roman"/>
-          <w:szCs w:val="24"/>
-        </w:rPr>
-        <w:t xml:space="preserve"> vizsgálatot.</w:t>
-      </w:r>
-    </w:p>
-    <w:p>
-      <w:pPr>
-        <w:keepNext/>
-        <w:rPr>
-          <w:rFonts w:cs="Times New Roman"/>
-          <w:szCs w:val="24"/>
-        </w:rPr>
-      </w:pPr>
-      <w:r>
-        <w:rPr>
-          <w:rFonts w:cs="Times New Roman"/>
-          <w:szCs w:val="24"/>
-        </w:rPr>
-        <w:t xml:space="preserve"> </w:t>
+        <w:pStyle w:val="szdszveg"/>
+        <w:numPr>
+          <w:ilvl w:val="1"/>
+          <w:numId w:val="20"/>
+        </w:numPr>
+      </w:pPr>
+      <w:r>
+        <w:t xml:space="preserve"> Home </w:t>
+      </w:r>
+      <w:proofErr w:type="spellStart"/>
+      <w:r>
+        <w:t>page</w:t>
+      </w:r>
+      <w:proofErr w:type="spellEnd"/>
+    </w:p>
+    <w:p>
+      <w:pPr>
+        <w:pStyle w:val="szdszveg"/>
+        <w:ind w:left="397" w:firstLine="0"/>
+      </w:pPr>
+      <w:r>
+        <w:t>Az alkalmazást indítását követően a /, /</w:t>
+      </w:r>
+      <w:proofErr w:type="spellStart"/>
+      <w:r>
+        <w:t>home</w:t>
+      </w:r>
+      <w:proofErr w:type="spellEnd"/>
+      <w:r>
+        <w:t xml:space="preserve"> útvonalon bejön a kezdőoldal, ahol a gimnázium rövid bemutatását láthatjuk.</w:t>
+      </w:r>
+    </w:p>
+    <w:p>
+      <w:pPr>
+        <w:pStyle w:val="szdszveg"/>
+        <w:ind w:left="397" w:firstLine="0"/>
+      </w:pPr>
+      <w:r>
+        <w:t>A kezdőoldal mindenki számára elérhető, innen lehet elérni a további funkciókat is, mint a bejelentkezést, a regisztrációt és az üzenetküldést</w:t>
+      </w:r>
+    </w:p>
+    <w:p>
+      <w:pPr>
+        <w:pStyle w:val="szdszveg"/>
+        <w:ind w:left="397" w:firstLine="0"/>
+      </w:pPr>
+    </w:p>
+    <w:p>
+      <w:pPr>
+        <w:pStyle w:val="szdszveg"/>
+        <w:ind w:left="397" w:firstLine="0"/>
+      </w:pPr>
+      <w:r>
+        <w:rPr>
+          <w:noProof/>
+        </w:rPr>
+        <w:drawing>
+          <wp:inline distT="0" distB="0" distL="0" distR="0" wp14:anchorId="25026F78" wp14:editId="3243DD3A">
+            <wp:extent cx="4993419" cy="2384179"/>
+            <wp:effectExtent l="0" t="0" r="0" b="0"/>
+            <wp:docPr id="1001801962" name="Kép 1" descr="A képen szöveg, képernyőkép, szoftver, Multimédiás szoftver látható&#10;&#10;Automatikusan generált leírás"/>
+            <wp:cNvGraphicFramePr>
+              <a:graphicFrameLocks xmlns:a="http://schemas.openxmlformats.org/drawingml/2006/main" noChangeAspect="1"/>
+            </wp:cNvGraphicFramePr>
+            <a:graphic xmlns:a="http://schemas.openxmlformats.org/drawingml/2006/main">
+              <a:graphicData uri="http://schemas.openxmlformats.org/drawingml/2006/picture">
+                <pic:pic xmlns:pic="http://schemas.openxmlformats.org/drawingml/2006/picture">
+                  <pic:nvPicPr>
+                    <pic:cNvPr id="1001801962" name="Kép 1" descr="A képen szöveg, képernyőkép, szoftver, Multimédiás szoftver látható&#10;&#10;Automatikusan generált leírás"/>
+                    <pic:cNvPicPr/>
+                  </pic:nvPicPr>
+                  <pic:blipFill>
+                    <a:blip r:embed="rId16"/>
+                    <a:stretch>
+                      <a:fillRect/>
+                    </a:stretch>
+                  </pic:blipFill>
+                  <pic:spPr>
+                    <a:xfrm>
+                      <a:off x="0" y="0"/>
+                      <a:ext cx="4999500" cy="2387082"/>
+                    </a:xfrm>
+                    <a:prstGeom prst="rect">
+                      <a:avLst/>
+                    </a:prstGeom>
+                  </pic:spPr>
+                </pic:pic>
+              </a:graphicData>
+            </a:graphic>
+          </wp:inline>
+        </w:drawing>
+      </w:r>
+    </w:p>
+    <w:p>
+      <w:pPr>
+        <w:pStyle w:val="szdszveg"/>
+        <w:ind w:left="757" w:firstLine="0"/>
+      </w:pPr>
+    </w:p>
+    <w:p>
+      <w:pPr>
+        <w:pStyle w:val="szdszveg"/>
+        <w:numPr>
+          <w:ilvl w:val="1"/>
+          <w:numId w:val="20"/>
+        </w:numPr>
+      </w:pPr>
+      <w:r>
+        <w:t>Regisztráció</w:t>
       </w:r>
     </w:p>
     <w:p>
@@ -1497,9 +1559,9 @@
           <w:noProof/>
         </w:rPr>
         <w:drawing>
-          <wp:inline distT="0" distB="0" distL="0" distR="0" wp14:anchorId="4E180DD2" wp14:editId="793880DF">
-            <wp:extent cx="2491844" cy="4419600"/>
-            <wp:effectExtent l="0" t="0" r="3810" b="0"/>
+          <wp:inline distT="0" distB="0" distL="0" distR="0" wp14:anchorId="4E180DD2" wp14:editId="6EF2F896">
+            <wp:extent cx="1769212" cy="3137923"/>
+            <wp:effectExtent l="0" t="0" r="2540" b="5715"/>
             <wp:docPr id="1821262220" name="Kép 1" descr="A képen szöveg, képernyőkép, Betűtípus, szám látható&#10;&#10;Automatikusan generált leírás"/>
             <wp:cNvGraphicFramePr>
               <a:graphicFrameLocks xmlns:a="http://schemas.openxmlformats.org/drawingml/2006/main" noChangeAspect="1"/>
@@ -1512,7 +1574,7 @@
                     <pic:cNvPicPr/>
                   </pic:nvPicPr>
                   <pic:blipFill>
-                    <a:blip r:embed="rId15"/>
+                    <a:blip r:embed="rId17"/>
                     <a:stretch>
                       <a:fillRect/>
                     </a:stretch>
@@ -1520,7 +1582,7 @@
                   <pic:spPr>
                     <a:xfrm>
                       <a:off x="0" y="0"/>
-                      <a:ext cx="2500333" cy="4434657"/>
+                      <a:ext cx="1782581" cy="3161635"/>
                     </a:xfrm>
                     <a:prstGeom prst="rect">
                       <a:avLst/>
@@ -1537,10 +1599,6 @@
       <w:pPr>
         <w:pStyle w:val="Kpalrs"/>
         <w:jc w:val="center"/>
-        <w:rPr>
-          <w:rFonts w:cs="Times New Roman"/>
-          <w:szCs w:val="24"/>
-        </w:rPr>
       </w:pPr>
       <w:r>
         <w:rPr>
@@ -1583,6 +1641,65 @@
       </w:r>
     </w:p>
     <w:p>
+      <w:r>
+        <w:lastRenderedPageBreak/>
+        <w:t xml:space="preserve">A </w:t>
+      </w:r>
+      <w:proofErr w:type="spellStart"/>
+      <w:r>
+        <w:t>regisztációs</w:t>
+      </w:r>
+      <w:proofErr w:type="spellEnd"/>
+      <w:r>
+        <w:t xml:space="preserve"> </w:t>
+      </w:r>
+      <w:proofErr w:type="spellStart"/>
+      <w:r>
+        <w:t>form</w:t>
+      </w:r>
+      <w:proofErr w:type="spellEnd"/>
+      <w:r>
+        <w:t xml:space="preserve"> sikeres kitöltését követően az adatok mentésre kerülnek az adatbázis </w:t>
+      </w:r>
+      <w:proofErr w:type="spellStart"/>
+      <w:r>
+        <w:t>felhasznalo</w:t>
+      </w:r>
+      <w:proofErr w:type="spellEnd"/>
+      <w:r>
+        <w:t xml:space="preserve"> táblájába. Ezt követően a regisztrált felhasználó már be is tud jelentkezni a rendszerbe.</w:t>
+      </w:r>
+    </w:p>
+    <w:p>
+      <w:pPr>
+        <w:keepNext/>
+        <w:rPr>
+          <w:rFonts w:ascii="Arial" w:hAnsi="Arial" w:cs="Arial"/>
+          <w:szCs w:val="24"/>
+        </w:rPr>
+      </w:pPr>
+    </w:p>
+    <w:p>
+      <w:pPr>
+        <w:pStyle w:val="Listaszerbekezds"/>
+        <w:keepNext/>
+        <w:numPr>
+          <w:ilvl w:val="1"/>
+          <w:numId w:val="20"/>
+        </w:numPr>
+        <w:rPr>
+          <w:rFonts w:ascii="Arial" w:hAnsi="Arial" w:cs="Arial"/>
+        </w:rPr>
+      </w:pPr>
+      <w:r>
+        <w:rPr>
+          <w:rFonts w:ascii="Arial" w:hAnsi="Arial" w:cs="Arial"/>
+        </w:rPr>
+        <w:t>Bejelentkezés</w:t>
+      </w:r>
+    </w:p>
+    <w:p/>
+    <w:p>
       <w:pPr>
         <w:keepNext/>
         <w:rPr>
@@ -1595,7 +1712,6 @@
           <w:rFonts w:cs="Times New Roman"/>
           <w:szCs w:val="24"/>
         </w:rPr>
-        <w:lastRenderedPageBreak/>
         <w:t>Regisztráció után b</w:t>
       </w:r>
       <w:r>
@@ -1645,10 +1761,11 @@
     </w:p>
     <w:p>
       <w:pPr>
+        <w:pStyle w:val="Listaszerbekezds"/>
         <w:keepNext/>
+        <w:ind w:left="757"/>
         <w:rPr>
           <w:rFonts w:ascii="Arial" w:hAnsi="Arial" w:cs="Arial"/>
-          <w:szCs w:val="24"/>
         </w:rPr>
       </w:pPr>
     </w:p>
@@ -1662,9 +1779,9 @@
           <w:noProof/>
         </w:rPr>
         <w:drawing>
-          <wp:inline distT="0" distB="0" distL="0" distR="0" wp14:anchorId="10D563DC" wp14:editId="567B5E53">
-            <wp:extent cx="3116580" cy="3780110"/>
-            <wp:effectExtent l="0" t="0" r="7620" b="0"/>
+          <wp:inline distT="0" distB="0" distL="0" distR="0" wp14:anchorId="10D563DC" wp14:editId="358FAB75">
+            <wp:extent cx="2536466" cy="3076487"/>
+            <wp:effectExtent l="0" t="0" r="0" b="0"/>
             <wp:docPr id="1505195368" name="Kép 1" descr="A képen szöveg, képernyőkép, Betűtípus, szám látható&#10;&#10;Automatikusan generált leírás"/>
             <wp:cNvGraphicFramePr>
               <a:graphicFrameLocks xmlns:a="http://schemas.openxmlformats.org/drawingml/2006/main" noChangeAspect="1"/>
@@ -1677,7 +1794,7 @@
                     <pic:cNvPicPr/>
                   </pic:nvPicPr>
                   <pic:blipFill>
-                    <a:blip r:embed="rId16"/>
+                    <a:blip r:embed="rId18"/>
                     <a:stretch>
                       <a:fillRect/>
                     </a:stretch>
@@ -1685,7 +1802,7 @@
                   <pic:spPr>
                     <a:xfrm>
                       <a:off x="0" y="0"/>
-                      <a:ext cx="3122667" cy="3787493"/>
+                      <a:ext cx="2573295" cy="3121157"/>
                     </a:xfrm>
                     <a:prstGeom prst="rect">
                       <a:avLst/>
@@ -1703,87 +1820,133 @@
         <w:pStyle w:val="Kpalrs"/>
         <w:jc w:val="center"/>
       </w:pPr>
-      <w:r>
-        <w:fldChar w:fldCharType="begin"/>
-      </w:r>
-      <w:r>
-        <w:instrText xml:space="preserve"> SEQ ábra \* ARABIC </w:instrText>
-      </w:r>
-      <w:r>
-        <w:fldChar w:fldCharType="separate"/>
+      <w:fldSimple w:instr=" SEQ ábra \* ARABIC ">
+        <w:r>
+          <w:rPr>
+            <w:noProof/>
+          </w:rPr>
+          <w:t>2</w:t>
+        </w:r>
+      </w:fldSimple>
+      <w:r>
+        <w:t>. ábra - bejelentkezési felület</w:t>
+      </w:r>
+    </w:p>
+    <w:p>
+      <w:pPr>
+        <w:pStyle w:val="Listaszerbekezds"/>
+        <w:numPr>
+          <w:ilvl w:val="1"/>
+          <w:numId w:val="20"/>
+        </w:numPr>
+      </w:pPr>
+      <w:r>
+        <w:t xml:space="preserve"> </w:t>
+      </w:r>
+      <w:r>
+        <w:t>Menü kezelés</w:t>
+      </w:r>
+    </w:p>
+    <w:p>
+      <w:pPr>
+        <w:ind w:left="397"/>
+      </w:pPr>
+    </w:p>
+    <w:p>
+      <w:pPr>
+        <w:ind w:left="397"/>
+      </w:pPr>
+      <w:r>
+        <w:t>A bejelentkezést követően a bejelentkezett felhasználó jogkörének megfelelően más menüpontok jelennek meg.</w:t>
+      </w:r>
+    </w:p>
+    <w:p>
+      <w:pPr>
+        <w:ind w:left="397"/>
+      </w:pPr>
+      <w:r>
+        <w:t>Ha tanár lép be, akkor számára a következő menüpontok jelennek meg:</w:t>
+      </w:r>
+    </w:p>
+    <w:p>
+      <w:pPr>
+        <w:pStyle w:val="Listaszerbekezds"/>
+        <w:numPr>
+          <w:ilvl w:val="0"/>
+          <w:numId w:val="31"/>
+        </w:numPr>
+      </w:pPr>
+      <w:r>
+        <w:t>Diákok – itt a tanulókat tudja megtekinteni</w:t>
+      </w:r>
+    </w:p>
+    <w:p>
+      <w:pPr>
+        <w:pStyle w:val="Listaszerbekezds"/>
+        <w:numPr>
+          <w:ilvl w:val="0"/>
+          <w:numId w:val="31"/>
+        </w:numPr>
+      </w:pPr>
+      <w:r>
+        <w:t>T</w:t>
+      </w:r>
+      <w:r>
+        <w:t>antárgyak – itt a tantárgyakat tudja megtekinteni</w:t>
+      </w:r>
+      <w:r>
+        <w:t xml:space="preserve"> </w:t>
+      </w:r>
+    </w:p>
+    <w:p>
+      <w:pPr>
+        <w:pStyle w:val="Listaszerbekezds"/>
+        <w:numPr>
+          <w:ilvl w:val="0"/>
+          <w:numId w:val="31"/>
+        </w:numPr>
+      </w:pPr>
+      <w:r>
+        <w:t>Jegyek – a tanulóknak kiosztott jegyeket látja dátum és tantárgy szerint</w:t>
+      </w:r>
+    </w:p>
+    <w:p>
+      <w:pPr>
+        <w:pStyle w:val="Listaszerbekezds"/>
+        <w:numPr>
+          <w:ilvl w:val="0"/>
+          <w:numId w:val="31"/>
+        </w:numPr>
+      </w:pPr>
+      <w:r>
+        <w:t xml:space="preserve">Írj üzentet – ezzel a menüponttal a tanárok is képesek üzenetet hagyni az </w:t>
+      </w:r>
+      <w:proofErr w:type="spellStart"/>
+      <w:r>
+        <w:t>admin</w:t>
+      </w:r>
+      <w:proofErr w:type="spellEnd"/>
+      <w:r>
+        <w:t xml:space="preserve"> számára.</w:t>
       </w:r>
       <w:r>
         <w:rPr>
           <w:noProof/>
         </w:rPr>
-        <w:t>2</w:t>
-      </w:r>
+        <w:t xml:space="preserve"> </w:t>
+      </w:r>
+    </w:p>
+    <w:p>
       <w:r>
         <w:rPr>
           <w:noProof/>
         </w:rPr>
-        <w:fldChar w:fldCharType="end"/>
-      </w:r>
-      <w:r>
-        <w:t>. ábra - bejelentkezési felület</w:t>
-      </w:r>
-    </w:p>
-    <w:p>
-      <w:pPr>
-        <w:rPr>
-          <w:rFonts w:ascii="Arial" w:hAnsi="Arial" w:cs="Arial"/>
-          <w:szCs w:val="24"/>
-        </w:rPr>
-      </w:pPr>
-    </w:p>
-    <w:p>
-      <w:pPr>
-        <w:keepNext/>
-      </w:pPr>
-      <w:r>
         <w:lastRenderedPageBreak/>
-        <w:t>Bejelentkezett felhasználókat e</w:t>
-      </w:r>
-      <w:r>
-        <w:t>gy</w:t>
-      </w:r>
-      <w:r>
-        <w:t xml:space="preserve"> kezdőlap fogad, melyen tudnak tájékozódni az iskoláról, illetve a napló nyújtotta szolgáltatásokról, majd a menüben az általuk megtekinteni kívánt oldalra tudnak </w:t>
-      </w:r>
-      <w:r>
-        <w:t>tovább haladni</w:t>
-      </w:r>
-      <w:r>
-        <w:t xml:space="preserve">. </w:t>
-      </w:r>
-    </w:p>
-    <w:p>
-      <w:pPr>
-        <w:keepNext/>
-      </w:pPr>
-      <w:r>
-        <w:t xml:space="preserve">Egy funkció van az oldalon, amely bejelentkezés nélkül is elérhető a látogatóknak, ez pedig az üzenetküldő felület. </w:t>
-      </w:r>
-    </w:p>
-    <w:p>
-      <w:pPr>
-        <w:keepNext/>
-      </w:pPr>
-    </w:p>
-    <w:p>
-      <w:pPr>
-        <w:keepNext/>
-        <w:jc w:val="center"/>
-      </w:pPr>
-      <w:r>
-        <w:rPr>
-          <w:noProof/>
-        </w:rPr>
         <w:drawing>
-          <wp:inline distT="0" distB="0" distL="0" distR="0" wp14:anchorId="295340DB" wp14:editId="6DECCCF8">
-            <wp:extent cx="2487526" cy="3528060"/>
-            <wp:effectExtent l="0" t="0" r="8255" b="0"/>
-            <wp:docPr id="1379174518" name="Kép 1" descr="A képen szöveg, képernyőkép, Betűtípus, Téglalap látható&#10;&#10;Automatikusan generált leírás"/>
+          <wp:inline distT="0" distB="0" distL="0" distR="0" wp14:anchorId="7BD814BD" wp14:editId="7A76A9BE">
+            <wp:extent cx="5579110" cy="2678430"/>
+            <wp:effectExtent l="0" t="0" r="2540" b="7620"/>
+            <wp:docPr id="1809095383" name="Kép 1" descr="A képen szöveg, képernyőkép, szoftver, Multimédiás szoftver látható&#10;&#10;Automatikusan generált leírás"/>
             <wp:cNvGraphicFramePr>
               <a:graphicFrameLocks xmlns:a="http://schemas.openxmlformats.org/drawingml/2006/main" noChangeAspect="1"/>
             </wp:cNvGraphicFramePr>
@@ -1791,425 +1954,7 @@
               <a:graphicData uri="http://schemas.openxmlformats.org/drawingml/2006/picture">
                 <pic:pic xmlns:pic="http://schemas.openxmlformats.org/drawingml/2006/picture">
                   <pic:nvPicPr>
-                    <pic:cNvPr id="1379174518" name="Kép 1" descr="A képen szöveg, képernyőkép, Betűtípus, Téglalap látható&#10;&#10;Automatikusan generált leírás"/>
-                    <pic:cNvPicPr/>
-                  </pic:nvPicPr>
-                  <pic:blipFill>
-                    <a:blip r:embed="rId17"/>
-                    <a:stretch>
-                      <a:fillRect/>
-                    </a:stretch>
-                  </pic:blipFill>
-                  <pic:spPr>
-                    <a:xfrm>
-                      <a:off x="0" y="0"/>
-                      <a:ext cx="2487785" cy="3528427"/>
-                    </a:xfrm>
-                    <a:prstGeom prst="rect">
-                      <a:avLst/>
-                    </a:prstGeom>
-                  </pic:spPr>
-                </pic:pic>
-              </a:graphicData>
-            </a:graphic>
-          </wp:inline>
-        </w:drawing>
-      </w:r>
-    </w:p>
-    <w:p>
-      <w:pPr>
-        <w:pStyle w:val="Kpalrs"/>
-        <w:jc w:val="center"/>
-      </w:pPr>
-      <w:r>
-        <w:fldChar w:fldCharType="begin"/>
-      </w:r>
-      <w:r>
-        <w:instrText xml:space="preserve"> SEQ ábra \* ARABIC </w:instrText>
-      </w:r>
-      <w:r>
-        <w:fldChar w:fldCharType="separate"/>
-      </w:r>
-      <w:r>
-        <w:rPr>
-          <w:noProof/>
-        </w:rPr>
-        <w:t>3</w:t>
-      </w:r>
-      <w:r>
-        <w:fldChar w:fldCharType="end"/>
-      </w:r>
-      <w:r>
-        <w:t>. ábra - üzenetküldő funkció</w:t>
-      </w:r>
-    </w:p>
-    <w:p>
-      <w:pPr>
-        <w:pStyle w:val="Kpalrs"/>
-        <w:jc w:val="center"/>
-        <w:rPr>
-          <w:noProof/>
-        </w:rPr>
-      </w:pPr>
-    </w:p>
-    <w:p>
-      <w:pPr>
-        <w:pStyle w:val="Kpalrs"/>
-        <w:jc w:val="center"/>
-        <w:rPr>
-          <w:rFonts w:ascii="Arial" w:hAnsi="Arial" w:cs="Arial"/>
-          <w:sz w:val="24"/>
-          <w:szCs w:val="24"/>
-        </w:rPr>
-      </w:pPr>
-      <w:r>
-        <w:rPr>
-          <w:noProof/>
-        </w:rPr>
-        <w:fldChar w:fldCharType="begin"/>
-      </w:r>
-      <w:r>
-        <w:rPr>
-          <w:noProof/>
-        </w:rPr>
-        <w:instrText xml:space="preserve"> SEQ ábra \* ARABIC </w:instrText>
-      </w:r>
-      <w:r>
-        <w:rPr>
-          <w:noProof/>
-        </w:rPr>
-        <w:fldChar w:fldCharType="separate"/>
-      </w:r>
-      <w:r>
-        <w:rPr>
-          <w:noProof/>
-        </w:rPr>
-        <w:t>4</w:t>
-      </w:r>
-      <w:r>
-        <w:rPr>
-          <w:noProof/>
-        </w:rPr>
-        <w:fldChar w:fldCharType="end"/>
-      </w:r>
-      <w:r>
-        <w:rPr>
-          <w:noProof/>
-        </w:rPr>
-        <w:t>. ábra</w:t>
-      </w:r>
-      <w:r>
-        <w:t xml:space="preserve"> - </w:t>
-      </w:r>
-      <w:proofErr w:type="spellStart"/>
-      <w:r>
-        <w:t>Admin</w:t>
-      </w:r>
-      <w:proofErr w:type="spellEnd"/>
-      <w:r>
-        <w:t xml:space="preserve"> kezdőlap - </w:t>
-      </w:r>
-      <w:r>
-        <w:rPr>
-          <w:noProof/>
-          <w:color w:val="FF0000"/>
-        </w:rPr>
-        <w:t>TODO kicserélni</w:t>
-      </w:r>
-    </w:p>
-    <w:p>
-      <w:pPr>
-        <w:rPr>
-          <w:rFonts w:ascii="Arial" w:hAnsi="Arial" w:cs="Arial"/>
-          <w:szCs w:val="24"/>
-        </w:rPr>
-      </w:pPr>
-    </w:p>
-    <w:p>
-      <w:pPr>
-        <w:rPr>
-          <w:rFonts w:ascii="Arial" w:hAnsi="Arial" w:cs="Arial"/>
-          <w:szCs w:val="24"/>
-        </w:rPr>
-      </w:pPr>
-      <w:r>
-        <w:rPr>
-          <w:rFonts w:ascii="Arial" w:hAnsi="Arial" w:cs="Arial"/>
-          <w:szCs w:val="24"/>
-        </w:rPr>
-        <w:t xml:space="preserve">A tanároknak lehetőségük van tárgyak, diákok megtekintésére, illetve a jegyek teljeskörű (hozzáadás, módosítás, törlés) kezelésére. Itt van egy plusz funkció, amit </w:t>
-      </w:r>
-      <w:proofErr w:type="spellStart"/>
-      <w:r>
-        <w:rPr>
-          <w:rFonts w:ascii="Arial" w:hAnsi="Arial" w:cs="Arial"/>
-          <w:szCs w:val="24"/>
-        </w:rPr>
-        <w:t>admin</w:t>
-      </w:r>
-      <w:proofErr w:type="spellEnd"/>
-      <w:r>
-        <w:rPr>
-          <w:rFonts w:ascii="Arial" w:hAnsi="Arial" w:cs="Arial"/>
-          <w:szCs w:val="24"/>
-        </w:rPr>
-        <w:t xml:space="preserve"> felületen indokolatlannak éreztem, ez pedig a diákokra szűrés és a jegyeik exportálása pdf </w:t>
-      </w:r>
-      <w:proofErr w:type="spellStart"/>
-      <w:r>
-        <w:rPr>
-          <w:rFonts w:ascii="Arial" w:hAnsi="Arial" w:cs="Arial"/>
-          <w:szCs w:val="24"/>
-        </w:rPr>
-        <w:t>fileba</w:t>
-      </w:r>
-      <w:proofErr w:type="spellEnd"/>
-      <w:r>
-        <w:rPr>
-          <w:rFonts w:ascii="Arial" w:hAnsi="Arial" w:cs="Arial"/>
-          <w:szCs w:val="24"/>
-        </w:rPr>
-        <w:t xml:space="preserve">. </w:t>
-      </w:r>
-    </w:p>
-    <w:p>
-      <w:pPr>
-        <w:keepNext/>
-      </w:pPr>
-      <w:r>
-        <w:rPr>
-          <w:noProof/>
-        </w:rPr>
-        <w:lastRenderedPageBreak/>
-        <w:drawing>
-          <wp:inline distT="0" distB="0" distL="0" distR="0" wp14:anchorId="3669991A" wp14:editId="0C235051">
-            <wp:extent cx="5760720" cy="4166870"/>
-            <wp:effectExtent l="0" t="0" r="0" b="5080"/>
-            <wp:docPr id="2087228057" name="Kép 1" descr="A képen szöveg, képernyőkép, Betűtípus, Téglalap látható&#10;&#10;Automatikusan generált leírás"/>
-            <wp:cNvGraphicFramePr>
-              <a:graphicFrameLocks xmlns:a="http://schemas.openxmlformats.org/drawingml/2006/main" noChangeAspect="1"/>
-            </wp:cNvGraphicFramePr>
-            <a:graphic xmlns:a="http://schemas.openxmlformats.org/drawingml/2006/main">
-              <a:graphicData uri="http://schemas.openxmlformats.org/drawingml/2006/picture">
-                <pic:pic xmlns:pic="http://schemas.openxmlformats.org/drawingml/2006/picture">
-                  <pic:nvPicPr>
-                    <pic:cNvPr id="2087228057" name="Kép 1" descr="A képen szöveg, képernyőkép, Betűtípus, Téglalap látható&#10;&#10;Automatikusan generált leírás"/>
-                    <pic:cNvPicPr/>
-                  </pic:nvPicPr>
-                  <pic:blipFill>
-                    <a:blip r:embed="rId18"/>
-                    <a:stretch>
-                      <a:fillRect/>
-                    </a:stretch>
-                  </pic:blipFill>
-                  <pic:spPr>
-                    <a:xfrm>
-                      <a:off x="0" y="0"/>
-                      <a:ext cx="5760720" cy="4166870"/>
-                    </a:xfrm>
-                    <a:prstGeom prst="rect">
-                      <a:avLst/>
-                    </a:prstGeom>
-                  </pic:spPr>
-                </pic:pic>
-              </a:graphicData>
-            </a:graphic>
-          </wp:inline>
-        </w:drawing>
-      </w:r>
-    </w:p>
-    <w:p>
-      <w:pPr>
-        <w:pStyle w:val="Kpalrs"/>
-        <w:jc w:val="center"/>
-      </w:pPr>
-      <w:r>
-        <w:rPr>
-          <w:rFonts w:ascii="Arial" w:hAnsi="Arial" w:cs="Arial"/>
-          <w:sz w:val="24"/>
-          <w:szCs w:val="24"/>
-        </w:rPr>
-        <w:fldChar w:fldCharType="begin"/>
-      </w:r>
-      <w:r>
-        <w:rPr>
-          <w:rFonts w:ascii="Arial" w:hAnsi="Arial" w:cs="Arial"/>
-          <w:sz w:val="24"/>
-          <w:szCs w:val="24"/>
-        </w:rPr>
-        <w:instrText xml:space="preserve"> SEQ ábra \* ARABIC </w:instrText>
-      </w:r>
-      <w:r>
-        <w:rPr>
-          <w:rFonts w:ascii="Arial" w:hAnsi="Arial" w:cs="Arial"/>
-          <w:sz w:val="24"/>
-          <w:szCs w:val="24"/>
-        </w:rPr>
-        <w:fldChar w:fldCharType="separate"/>
-      </w:r>
-      <w:r>
-        <w:rPr>
-          <w:rFonts w:ascii="Arial" w:hAnsi="Arial" w:cs="Arial"/>
-          <w:noProof/>
-          <w:sz w:val="24"/>
-          <w:szCs w:val="24"/>
-        </w:rPr>
-        <w:t>5</w:t>
-      </w:r>
-      <w:r>
-        <w:rPr>
-          <w:rFonts w:ascii="Arial" w:hAnsi="Arial" w:cs="Arial"/>
-          <w:sz w:val="24"/>
-          <w:szCs w:val="24"/>
-        </w:rPr>
-        <w:fldChar w:fldCharType="end"/>
-      </w:r>
-      <w:r>
-        <w:t xml:space="preserve">. ábra - Tanárok kezdőlap - </w:t>
-      </w:r>
-      <w:r>
-        <w:rPr>
-          <w:noProof/>
-          <w:color w:val="FF0000"/>
-        </w:rPr>
-        <w:t>TODO kicserélni</w:t>
-      </w:r>
-    </w:p>
-    <w:p/>
-    <w:p>
-      <w:pPr>
-        <w:rPr>
-          <w:rFonts w:ascii="Arial" w:hAnsi="Arial" w:cs="Arial"/>
-          <w:szCs w:val="24"/>
-        </w:rPr>
-      </w:pPr>
-      <w:r>
-        <w:rPr>
-          <w:rFonts w:ascii="Arial" w:hAnsi="Arial" w:cs="Arial"/>
-          <w:szCs w:val="24"/>
-        </w:rPr>
-        <w:t xml:space="preserve">A 3. kategória, pedig a diákok, akik csak listázni tudják a tárgyakat, diákokat, illetve a jegyeket. Továbbá itt is lehetőség nyílik a diákok jegyeik exportálására. </w:t>
-      </w:r>
-    </w:p>
-    <w:p>
-      <w:pPr>
-        <w:rPr>
-          <w:rFonts w:ascii="Arial" w:hAnsi="Arial" w:cs="Arial"/>
-          <w:szCs w:val="24"/>
-        </w:rPr>
-      </w:pPr>
-    </w:p>
-    <w:p>
-      <w:pPr>
-        <w:pStyle w:val="Cmsor1"/>
-      </w:pPr>
-      <w:bookmarkStart w:id="5" w:name="_Toc181275555"/>
-      <w:r>
-        <w:t>Külső reszponzív sablon alkalmazása</w:t>
-      </w:r>
-      <w:bookmarkEnd w:id="5"/>
-    </w:p>
-    <w:p>
-      <w:pPr>
-        <w:keepNext/>
-        <w:rPr>
-          <w:rFonts w:cs="Times New Roman"/>
-          <w:szCs w:val="24"/>
-        </w:rPr>
-      </w:pPr>
-      <w:r>
-        <w:rPr>
-          <w:rFonts w:cs="Times New Roman"/>
-          <w:szCs w:val="24"/>
-        </w:rPr>
-        <w:t xml:space="preserve">Projektemhez </w:t>
-      </w:r>
-      <w:proofErr w:type="spellStart"/>
-      <w:r>
-        <w:rPr>
-          <w:rFonts w:cs="Times New Roman"/>
-          <w:szCs w:val="24"/>
-        </w:rPr>
-        <w:t>Bootstrapet</w:t>
-      </w:r>
-      <w:proofErr w:type="spellEnd"/>
-      <w:r>
-        <w:rPr>
-          <w:rFonts w:cs="Times New Roman"/>
-          <w:szCs w:val="24"/>
-        </w:rPr>
-        <w:t xml:space="preserve"> használtam, mely segített </w:t>
-      </w:r>
-      <w:proofErr w:type="gramStart"/>
-      <w:r>
-        <w:rPr>
-          <w:rFonts w:cs="Times New Roman"/>
-          <w:szCs w:val="24"/>
-        </w:rPr>
-        <w:t>a</w:t>
-      </w:r>
-      <w:proofErr w:type="gramEnd"/>
-      <w:r>
-        <w:rPr>
-          <w:rFonts w:cs="Times New Roman"/>
-          <w:szCs w:val="24"/>
-        </w:rPr>
-        <w:t xml:space="preserve"> ez ergonomikus design kialakításában. Továbbá JavaScriptet használtam például a táblázatok megjelenítéséhez </w:t>
-      </w:r>
-      <w:proofErr w:type="spellStart"/>
-      <w:r>
-        <w:rPr>
-          <w:rFonts w:cs="Times New Roman"/>
-          <w:szCs w:val="24"/>
-        </w:rPr>
-        <w:t>jquery</w:t>
-      </w:r>
-      <w:proofErr w:type="spellEnd"/>
-      <w:r>
-        <w:rPr>
-          <w:rFonts w:cs="Times New Roman"/>
-          <w:szCs w:val="24"/>
-        </w:rPr>
-        <w:t xml:space="preserve"> </w:t>
-      </w:r>
-      <w:proofErr w:type="spellStart"/>
-      <w:r>
-        <w:rPr>
-          <w:rFonts w:cs="Times New Roman"/>
-          <w:szCs w:val="24"/>
-        </w:rPr>
-        <w:t>datatables</w:t>
-      </w:r>
-      <w:proofErr w:type="spellEnd"/>
-      <w:r>
-        <w:rPr>
-          <w:rFonts w:cs="Times New Roman"/>
-          <w:szCs w:val="24"/>
-        </w:rPr>
-        <w:t xml:space="preserve">-t hívtam segítségül. </w:t>
-      </w:r>
-    </w:p>
-    <w:p>
-      <w:pPr>
-        <w:keepNext/>
-      </w:pPr>
-      <w:r>
-        <w:rPr>
-          <w:noProof/>
-        </w:rPr>
-        <w:drawing>
-          <wp:inline distT="0" distB="0" distL="0" distR="0" wp14:anchorId="41CCED0C" wp14:editId="6DAEB2FC">
-            <wp:extent cx="5760720" cy="1477010"/>
-            <wp:effectExtent l="0" t="0" r="0" b="8890"/>
-            <wp:docPr id="120425429" name="Kép 1" descr="A képen szöveg, képernyőkép, Betűtípus látható&#10;&#10;Automatikusan generált leírás"/>
-            <wp:cNvGraphicFramePr>
-              <a:graphicFrameLocks xmlns:a="http://schemas.openxmlformats.org/drawingml/2006/main" noChangeAspect="1"/>
-            </wp:cNvGraphicFramePr>
-            <a:graphic xmlns:a="http://schemas.openxmlformats.org/drawingml/2006/main">
-              <a:graphicData uri="http://schemas.openxmlformats.org/drawingml/2006/picture">
-                <pic:pic xmlns:pic="http://schemas.openxmlformats.org/drawingml/2006/picture">
-                  <pic:nvPicPr>
-                    <pic:cNvPr id="120425429" name="Kép 1" descr="A képen szöveg, képernyőkép, Betűtípus látható&#10;&#10;Automatikusan generált leírás"/>
+                    <pic:cNvPr id="1809095383" name="Kép 1" descr="A képen szöveg, képernyőkép, szoftver, Multimédiás szoftver látható&#10;&#10;Automatikusan generált leírás"/>
                     <pic:cNvPicPr/>
                   </pic:nvPicPr>
                   <pic:blipFill>
@@ -2221,7 +1966,7 @@
                   <pic:spPr>
                     <a:xfrm>
                       <a:off x="0" y="0"/>
-                      <a:ext cx="5760720" cy="1477010"/>
+                      <a:ext cx="5579110" cy="2678430"/>
                     </a:xfrm>
                     <a:prstGeom prst="rect">
                       <a:avLst/>
@@ -2234,82 +1979,643 @@
         </w:drawing>
       </w:r>
     </w:p>
-    <w:p>
-      <w:pPr>
-        <w:pStyle w:val="Kpalrs"/>
+    <w:p/>
+    <w:p>
+      <w:r>
+        <w:t>Bejelentkezést követően eltűnik a regisztráció és a bejelentkezés menü, mert ezek értelmüket vesztik, de megjelenik, hogy ki van bejelentkezve és mellette a kilépés gomb.</w:t>
+      </w:r>
+    </w:p>
+    <w:p>
+      <w:r>
+        <w:t>Ha diák jelentkezik be, akkor ő a Diákok menüpontot nem láthatja</w:t>
+      </w:r>
+    </w:p>
+    <w:p>
+      <w:r>
+        <w:br/>
+      </w:r>
+      <w:r>
+        <w:rPr>
+          <w:noProof/>
+        </w:rPr>
+        <w:drawing>
+          <wp:inline distT="0" distB="0" distL="0" distR="0" wp14:anchorId="30A2D5E7" wp14:editId="0DD0621F">
+            <wp:extent cx="5579110" cy="2716530"/>
+            <wp:effectExtent l="0" t="0" r="2540" b="7620"/>
+            <wp:docPr id="373103685" name="Kép 1" descr="A képen szöveg, képernyőkép, Multimédiás szoftver, szoftver látható&#10;&#10;Automatikusan generált leírás"/>
+            <wp:cNvGraphicFramePr>
+              <a:graphicFrameLocks xmlns:a="http://schemas.openxmlformats.org/drawingml/2006/main" noChangeAspect="1"/>
+            </wp:cNvGraphicFramePr>
+            <a:graphic xmlns:a="http://schemas.openxmlformats.org/drawingml/2006/main">
+              <a:graphicData uri="http://schemas.openxmlformats.org/drawingml/2006/picture">
+                <pic:pic xmlns:pic="http://schemas.openxmlformats.org/drawingml/2006/picture">
+                  <pic:nvPicPr>
+                    <pic:cNvPr id="373103685" name="Kép 1" descr="A képen szöveg, képernyőkép, Multimédiás szoftver, szoftver látható&#10;&#10;Automatikusan generált leírás"/>
+                    <pic:cNvPicPr/>
+                  </pic:nvPicPr>
+                  <pic:blipFill>
+                    <a:blip r:embed="rId20"/>
+                    <a:stretch>
+                      <a:fillRect/>
+                    </a:stretch>
+                  </pic:blipFill>
+                  <pic:spPr>
+                    <a:xfrm>
+                      <a:off x="0" y="0"/>
+                      <a:ext cx="5579110" cy="2716530"/>
+                    </a:xfrm>
+                    <a:prstGeom prst="rect">
+                      <a:avLst/>
+                    </a:prstGeom>
+                  </pic:spPr>
+                </pic:pic>
+              </a:graphicData>
+            </a:graphic>
+          </wp:inline>
+        </w:drawing>
+      </w:r>
+    </w:p>
+    <w:p/>
+    <w:p>
+      <w:r>
+        <w:t xml:space="preserve">Ha az </w:t>
+      </w:r>
+      <w:proofErr w:type="spellStart"/>
+      <w:r>
+        <w:t>admin</w:t>
+      </w:r>
+      <w:proofErr w:type="spellEnd"/>
+      <w:r>
+        <w:t xml:space="preserve"> </w:t>
+      </w:r>
+      <w:proofErr w:type="spellStart"/>
+      <w:r>
+        <w:t>user</w:t>
+      </w:r>
+      <w:proofErr w:type="spellEnd"/>
+      <w:r>
+        <w:t xml:space="preserve"> </w:t>
+      </w:r>
+      <w:proofErr w:type="spellStart"/>
+      <w:r>
+        <w:t>jeletkezik</w:t>
+      </w:r>
+      <w:proofErr w:type="spellEnd"/>
+      <w:r>
+        <w:t xml:space="preserve"> be, akkor őt a bejelentkezést követően a Spring </w:t>
+      </w:r>
+      <w:proofErr w:type="spellStart"/>
+      <w:r>
+        <w:t>security</w:t>
+      </w:r>
+      <w:proofErr w:type="spellEnd"/>
+      <w:r>
+        <w:t xml:space="preserve"> </w:t>
+      </w:r>
+      <w:proofErr w:type="gramStart"/>
+      <w:r>
+        <w:t>a</w:t>
+      </w:r>
+      <w:proofErr w:type="gramEnd"/>
+      <w:r>
+        <w:t xml:space="preserve"> </w:t>
+      </w:r>
+      <w:proofErr w:type="spellStart"/>
+      <w:r>
+        <w:t>admin</w:t>
+      </w:r>
+      <w:proofErr w:type="spellEnd"/>
+      <w:r>
+        <w:t xml:space="preserve"> felületre továbbítja.</w:t>
+      </w:r>
+    </w:p>
+    <w:p>
+      <w:pPr>
+        <w:keepNext/>
+      </w:pPr>
+    </w:p>
+    <w:p>
+      <w:pPr>
+        <w:keepNext/>
+      </w:pPr>
+      <w:r>
+        <w:rPr>
+          <w:noProof/>
+        </w:rPr>
+        <w:drawing>
+          <wp:inline distT="0" distB="0" distL="0" distR="0" wp14:anchorId="61D18914" wp14:editId="42FEBEC7">
+            <wp:extent cx="5579110" cy="2536190"/>
+            <wp:effectExtent l="0" t="0" r="2540" b="0"/>
+            <wp:docPr id="1365314617" name="Kép 1" descr="A képen szöveg, képernyőkép, Betűtípus, Téglalap látható&#10;&#10;Automatikusan generált leírás"/>
+            <wp:cNvGraphicFramePr>
+              <a:graphicFrameLocks xmlns:a="http://schemas.openxmlformats.org/drawingml/2006/main" noChangeAspect="1"/>
+            </wp:cNvGraphicFramePr>
+            <a:graphic xmlns:a="http://schemas.openxmlformats.org/drawingml/2006/main">
+              <a:graphicData uri="http://schemas.openxmlformats.org/drawingml/2006/picture">
+                <pic:pic xmlns:pic="http://schemas.openxmlformats.org/drawingml/2006/picture">
+                  <pic:nvPicPr>
+                    <pic:cNvPr id="1365314617" name="Kép 1" descr="A képen szöveg, képernyőkép, Betűtípus, Téglalap látható&#10;&#10;Automatikusan generált leírás"/>
+                    <pic:cNvPicPr/>
+                  </pic:nvPicPr>
+                  <pic:blipFill>
+                    <a:blip r:embed="rId21"/>
+                    <a:stretch>
+                      <a:fillRect/>
+                    </a:stretch>
+                  </pic:blipFill>
+                  <pic:spPr>
+                    <a:xfrm>
+                      <a:off x="0" y="0"/>
+                      <a:ext cx="5579110" cy="2536190"/>
+                    </a:xfrm>
+                    <a:prstGeom prst="rect">
+                      <a:avLst/>
+                    </a:prstGeom>
+                  </pic:spPr>
+                </pic:pic>
+              </a:graphicData>
+            </a:graphic>
+          </wp:inline>
+        </w:drawing>
+      </w:r>
+    </w:p>
+    <w:p>
+      <w:pPr>
+        <w:keepNext/>
+      </w:pPr>
+    </w:p>
+    <w:p>
+      <w:pPr>
+        <w:keepNext/>
+      </w:pPr>
+      <w:r>
+        <w:t>Innen elindulva ő is vissza tud menni a főoldalra, és látja ugyanazokat az adatokat, amit a többi felhasználó.</w:t>
+      </w:r>
+      <w:r>
+        <w:br/>
+        <w:t xml:space="preserve">Amiben különbözik az </w:t>
+      </w:r>
+      <w:proofErr w:type="spellStart"/>
+      <w:r>
+        <w:t>admin</w:t>
+      </w:r>
+      <w:proofErr w:type="spellEnd"/>
+      <w:r>
+        <w:t xml:space="preserve"> </w:t>
+      </w:r>
+      <w:proofErr w:type="spellStart"/>
+      <w:r>
+        <w:t>user</w:t>
+      </w:r>
+      <w:proofErr w:type="spellEnd"/>
+      <w:r>
+        <w:t>, hogy ő az üzent küldés menüpont helyett a beérkezett üzenteteket látja.</w:t>
+      </w:r>
+    </w:p>
+    <w:p>
+      <w:pPr>
+        <w:keepNext/>
+      </w:pPr>
+    </w:p>
+    <w:p>
+      <w:pPr>
+        <w:keepNext/>
+      </w:pPr>
+    </w:p>
+    <w:p>
+      <w:pPr>
+        <w:keepNext/>
+      </w:pPr>
+      <w:r>
+        <w:rPr>
+          <w:noProof/>
+        </w:rPr>
+        <w:drawing>
+          <wp:inline distT="0" distB="0" distL="0" distR="0" wp14:anchorId="699E2F78" wp14:editId="498863AD">
+            <wp:extent cx="5579110" cy="2592705"/>
+            <wp:effectExtent l="0" t="0" r="2540" b="0"/>
+            <wp:docPr id="1408229506" name="Kép 1" descr="A képen szöveg, képernyőkép, szoftver, Multimédiás szoftver látható&#10;&#10;Automatikusan generált leírás"/>
+            <wp:cNvGraphicFramePr>
+              <a:graphicFrameLocks xmlns:a="http://schemas.openxmlformats.org/drawingml/2006/main" noChangeAspect="1"/>
+            </wp:cNvGraphicFramePr>
+            <a:graphic xmlns:a="http://schemas.openxmlformats.org/drawingml/2006/main">
+              <a:graphicData uri="http://schemas.openxmlformats.org/drawingml/2006/picture">
+                <pic:pic xmlns:pic="http://schemas.openxmlformats.org/drawingml/2006/picture">
+                  <pic:nvPicPr>
+                    <pic:cNvPr id="1408229506" name="Kép 1" descr="A képen szöveg, képernyőkép, szoftver, Multimédiás szoftver látható&#10;&#10;Automatikusan generált leírás"/>
+                    <pic:cNvPicPr/>
+                  </pic:nvPicPr>
+                  <pic:blipFill>
+                    <a:blip r:embed="rId22"/>
+                    <a:stretch>
+                      <a:fillRect/>
+                    </a:stretch>
+                  </pic:blipFill>
+                  <pic:spPr>
+                    <a:xfrm>
+                      <a:off x="0" y="0"/>
+                      <a:ext cx="5579110" cy="2592705"/>
+                    </a:xfrm>
+                    <a:prstGeom prst="rect">
+                      <a:avLst/>
+                    </a:prstGeom>
+                  </pic:spPr>
+                </pic:pic>
+              </a:graphicData>
+            </a:graphic>
+          </wp:inline>
+        </w:drawing>
+      </w:r>
+    </w:p>
+    <w:p>
+      <w:pPr>
+        <w:keepNext/>
+      </w:pPr>
+    </w:p>
+    <w:p>
+      <w:pPr>
+        <w:keepNext/>
+      </w:pPr>
+      <w:r>
+        <w:t xml:space="preserve">A különböző menüpontok megjelenését a </w:t>
+      </w:r>
+      <w:proofErr w:type="spellStart"/>
+      <w:r>
+        <w:t>spring</w:t>
+      </w:r>
+      <w:proofErr w:type="spellEnd"/>
+      <w:r>
+        <w:t xml:space="preserve"> boot </w:t>
+      </w:r>
+      <w:proofErr w:type="spellStart"/>
+      <w:r>
+        <w:t>security</w:t>
+      </w:r>
+      <w:proofErr w:type="spellEnd"/>
+      <w:r>
+        <w:t xml:space="preserve"> segítségével valósítottuk meg.</w:t>
+      </w:r>
+      <w:r>
+        <w:br/>
+      </w:r>
+      <w:r>
+        <w:t xml:space="preserve">A menüt egy </w:t>
+      </w:r>
+      <w:proofErr w:type="spellStart"/>
+      <w:r>
+        <w:t>tymeleaf</w:t>
+      </w:r>
+      <w:proofErr w:type="spellEnd"/>
+      <w:r>
+        <w:t xml:space="preserve"> </w:t>
+      </w:r>
+      <w:proofErr w:type="spellStart"/>
+      <w:r>
+        <w:t>fragmentben</w:t>
+      </w:r>
+      <w:proofErr w:type="spellEnd"/>
+      <w:r>
+        <w:t xml:space="preserve"> valósítottuk meg és ezt húztuk be minden </w:t>
+      </w:r>
+      <w:proofErr w:type="spellStart"/>
+      <w:r>
+        <w:t>html</w:t>
+      </w:r>
+      <w:proofErr w:type="spellEnd"/>
+      <w:r>
+        <w:t xml:space="preserve"> fájlba.</w:t>
+      </w:r>
+    </w:p>
+    <w:p>
+      <w:pPr>
+        <w:keepNext/>
+      </w:pPr>
+      <w:r>
+        <w:t xml:space="preserve">Itt lehetőségünk volt megmondani, hogy melyik </w:t>
+      </w:r>
+      <w:proofErr w:type="spellStart"/>
+      <w:proofErr w:type="gramStart"/>
+      <w:r>
+        <w:t>menüpntok</w:t>
+      </w:r>
+      <w:proofErr w:type="spellEnd"/>
+      <w:r>
+        <w:t xml:space="preserve">  érhetőek</w:t>
+      </w:r>
+      <w:proofErr w:type="gramEnd"/>
+      <w:r>
+        <w:t xml:space="preserve"> el  bejelentkezés nélkül és melyek csak bejelentkezéssel. Egyes menüpontokhoz (pl. üzenetek) nem csak azt </w:t>
+      </w:r>
+      <w:proofErr w:type="spellStart"/>
+      <w:r>
+        <w:lastRenderedPageBreak/>
+        <w:t>izsgáltuk</w:t>
+      </w:r>
+      <w:proofErr w:type="spellEnd"/>
+      <w:r>
+        <w:t xml:space="preserve">, hogy be van-e jelentkezve az adott felhasználó, </w:t>
+      </w:r>
+      <w:proofErr w:type="gramStart"/>
+      <w:r>
+        <w:t>hanem,</w:t>
+      </w:r>
+      <w:proofErr w:type="gramEnd"/>
+      <w:r>
+        <w:t xml:space="preserve"> hogy rendelkezik-e a megfelelő jogosultsággal.</w:t>
+      </w:r>
+    </w:p>
+    <w:p>
+      <w:pPr>
+        <w:keepNext/>
+      </w:pPr>
+    </w:p>
+    <w:p>
+      <w:pPr>
+        <w:keepNext/>
+      </w:pPr>
+      <w:r>
+        <w:rPr>
+          <w:noProof/>
+        </w:rPr>
+        <w:drawing>
+          <wp:inline distT="0" distB="0" distL="0" distR="0" wp14:anchorId="627661D9" wp14:editId="57243041">
+            <wp:extent cx="5380327" cy="5800416"/>
+            <wp:effectExtent l="0" t="0" r="0" b="0"/>
+            <wp:docPr id="354126649" name="Kép 1" descr="A képen szöveg, képernyőkép, szoftver látható&#10;&#10;Automatikusan generált leírás"/>
+            <wp:cNvGraphicFramePr>
+              <a:graphicFrameLocks xmlns:a="http://schemas.openxmlformats.org/drawingml/2006/main" noChangeAspect="1"/>
+            </wp:cNvGraphicFramePr>
+            <a:graphic xmlns:a="http://schemas.openxmlformats.org/drawingml/2006/main">
+              <a:graphicData uri="http://schemas.openxmlformats.org/drawingml/2006/picture">
+                <pic:pic xmlns:pic="http://schemas.openxmlformats.org/drawingml/2006/picture">
+                  <pic:nvPicPr>
+                    <pic:cNvPr id="354126649" name="Kép 1" descr="A képen szöveg, képernyőkép, szoftver látható&#10;&#10;Automatikusan generált leírás"/>
+                    <pic:cNvPicPr/>
+                  </pic:nvPicPr>
+                  <pic:blipFill>
+                    <a:blip r:embed="rId23"/>
+                    <a:stretch>
+                      <a:fillRect/>
+                    </a:stretch>
+                  </pic:blipFill>
+                  <pic:spPr>
+                    <a:xfrm>
+                      <a:off x="0" y="0"/>
+                      <a:ext cx="5382379" cy="5802628"/>
+                    </a:xfrm>
+                    <a:prstGeom prst="rect">
+                      <a:avLst/>
+                    </a:prstGeom>
+                  </pic:spPr>
+                </pic:pic>
+              </a:graphicData>
+            </a:graphic>
+          </wp:inline>
+        </w:drawing>
+      </w:r>
+    </w:p>
+    <w:p>
+      <w:pPr>
+        <w:keepNext/>
+      </w:pPr>
+    </w:p>
+    <w:p>
+      <w:pPr>
+        <w:keepNext/>
+      </w:pPr>
+      <w:r>
+        <w:t xml:space="preserve">Természetesen azt is levédtük, hogy ha a felhasználó kézzel írja be az </w:t>
+      </w:r>
+      <w:proofErr w:type="spellStart"/>
+      <w:r>
+        <w:t>url-t</w:t>
+      </w:r>
+      <w:proofErr w:type="spellEnd"/>
+      <w:r>
+        <w:t>, és úgy szeretne elérni egy olyan oldalt, amihez nincs jogosultsága.</w:t>
+      </w:r>
+    </w:p>
+    <w:p>
+      <w:pPr>
+        <w:keepNext/>
+      </w:pPr>
+      <w:r>
+        <w:t>Erre a @</w:t>
+      </w:r>
+      <w:proofErr w:type="gramStart"/>
+      <w:r>
+        <w:t>PreAuthorized(</w:t>
+      </w:r>
+      <w:proofErr w:type="gramEnd"/>
+      <w:r>
+        <w:t>…) annotációt használtuk.</w:t>
+      </w:r>
+    </w:p>
+    <w:p>
+      <w:pPr>
+        <w:keepNext/>
+      </w:pPr>
+    </w:p>
+    <w:p>
+      <w:pPr>
+        <w:keepNext/>
         <w:jc w:val="center"/>
       </w:pPr>
       <w:r>
         <w:rPr>
-          <w:rFonts w:ascii="Arial" w:hAnsi="Arial" w:cs="Arial"/>
-          <w:sz w:val="24"/>
-          <w:szCs w:val="24"/>
-        </w:rPr>
-        <w:fldChar w:fldCharType="begin"/>
-      </w:r>
-      <w:r>
-        <w:rPr>
-          <w:rFonts w:ascii="Arial" w:hAnsi="Arial" w:cs="Arial"/>
-          <w:sz w:val="24"/>
-          <w:szCs w:val="24"/>
-        </w:rPr>
-        <w:instrText xml:space="preserve"> SEQ ábra \* ARABIC </w:instrText>
-      </w:r>
-      <w:r>
-        <w:rPr>
-          <w:rFonts w:ascii="Arial" w:hAnsi="Arial" w:cs="Arial"/>
-          <w:sz w:val="24"/>
-          <w:szCs w:val="24"/>
-        </w:rPr>
-        <w:fldChar w:fldCharType="separate"/>
-      </w:r>
-      <w:r>
-        <w:rPr>
-          <w:rFonts w:ascii="Arial" w:hAnsi="Arial" w:cs="Arial"/>
           <w:noProof/>
-          <w:sz w:val="24"/>
-          <w:szCs w:val="24"/>
-        </w:rPr>
-        <w:t>6</w:t>
-      </w:r>
-      <w:r>
-        <w:rPr>
-          <w:rFonts w:ascii="Arial" w:hAnsi="Arial" w:cs="Arial"/>
-          <w:sz w:val="24"/>
-          <w:szCs w:val="24"/>
-        </w:rPr>
-        <w:fldChar w:fldCharType="end"/>
-      </w:r>
-      <w:r>
-        <w:t xml:space="preserve">. ábra - </w:t>
-      </w:r>
-      <w:proofErr w:type="spellStart"/>
-      <w:r>
-        <w:t>boostsrap</w:t>
-      </w:r>
-      <w:proofErr w:type="spellEnd"/>
-      <w:r>
-        <w:t xml:space="preserve">, </w:t>
-      </w:r>
-      <w:proofErr w:type="spellStart"/>
-      <w:r>
-        <w:t>js</w:t>
-      </w:r>
-      <w:proofErr w:type="spellEnd"/>
-      <w:r>
-        <w:t xml:space="preserve"> hivatkozások - </w:t>
-      </w:r>
+        </w:rPr>
+        <w:lastRenderedPageBreak/>
+        <w:drawing>
+          <wp:inline distT="0" distB="0" distL="0" distR="0" wp14:anchorId="66E89A78" wp14:editId="20324D67">
+            <wp:extent cx="4357315" cy="2730141"/>
+            <wp:effectExtent l="0" t="0" r="5715" b="0"/>
+            <wp:docPr id="1358365236" name="Kép 1" descr="A képen szöveg, képernyőkép, szoftver, képernyő látható&#10;&#10;Automatikusan generált leírás"/>
+            <wp:cNvGraphicFramePr>
+              <a:graphicFrameLocks xmlns:a="http://schemas.openxmlformats.org/drawingml/2006/main" noChangeAspect="1"/>
+            </wp:cNvGraphicFramePr>
+            <a:graphic xmlns:a="http://schemas.openxmlformats.org/drawingml/2006/main">
+              <a:graphicData uri="http://schemas.openxmlformats.org/drawingml/2006/picture">
+                <pic:pic xmlns:pic="http://schemas.openxmlformats.org/drawingml/2006/picture">
+                  <pic:nvPicPr>
+                    <pic:cNvPr id="1358365236" name="Kép 1" descr="A képen szöveg, képernyőkép, szoftver, képernyő látható&#10;&#10;Automatikusan generált leírás"/>
+                    <pic:cNvPicPr/>
+                  </pic:nvPicPr>
+                  <pic:blipFill>
+                    <a:blip r:embed="rId24"/>
+                    <a:stretch>
+                      <a:fillRect/>
+                    </a:stretch>
+                  </pic:blipFill>
+                  <pic:spPr>
+                    <a:xfrm>
+                      <a:off x="0" y="0"/>
+                      <a:ext cx="4374167" cy="2740700"/>
+                    </a:xfrm>
+                    <a:prstGeom prst="rect">
+                      <a:avLst/>
+                    </a:prstGeom>
+                  </pic:spPr>
+                </pic:pic>
+              </a:graphicData>
+            </a:graphic>
+          </wp:inline>
+        </w:drawing>
+      </w:r>
+    </w:p>
+    <w:p>
+      <w:pPr>
+        <w:keepNext/>
+      </w:pPr>
+    </w:p>
+    <w:p>
+      <w:pPr>
+        <w:keepNext/>
+      </w:pPr>
+    </w:p>
+    <w:p>
+      <w:pPr>
+        <w:pStyle w:val="Listaszerbekezds"/>
+        <w:keepNext/>
+        <w:numPr>
+          <w:ilvl w:val="1"/>
+          <w:numId w:val="20"/>
+        </w:numPr>
+      </w:pPr>
+      <w:r>
+        <w:t xml:space="preserve"> Üzenetek </w:t>
+      </w:r>
+    </w:p>
+    <w:p>
+      <w:pPr>
+        <w:keepNext/>
+      </w:pPr>
+    </w:p>
+    <w:p>
+      <w:pPr>
+        <w:keepNext/>
+        <w:jc w:val="center"/>
+      </w:pPr>
       <w:r>
         <w:rPr>
           <w:noProof/>
-          <w:color w:val="FF0000"/>
-        </w:rPr>
-        <w:t>TODO kicserélni</w:t>
-      </w:r>
-    </w:p>
-    <w:p>
-      <w:pPr>
-        <w:pStyle w:val="szdszveg"/>
+        </w:rPr>
+        <w:drawing>
+          <wp:inline distT="0" distB="0" distL="0" distR="0" wp14:anchorId="33246395" wp14:editId="5BF6B6CC">
+            <wp:extent cx="4512398" cy="1749287"/>
+            <wp:effectExtent l="0" t="0" r="2540" b="3810"/>
+            <wp:docPr id="977418608" name="Kép 1" descr="A képen szöveg, szoftver, Számítógépes ikon, Multimédiás szoftver látható&#10;&#10;Automatikusan generált leírás"/>
+            <wp:cNvGraphicFramePr>
+              <a:graphicFrameLocks xmlns:a="http://schemas.openxmlformats.org/drawingml/2006/main" noChangeAspect="1"/>
+            </wp:cNvGraphicFramePr>
+            <a:graphic xmlns:a="http://schemas.openxmlformats.org/drawingml/2006/main">
+              <a:graphicData uri="http://schemas.openxmlformats.org/drawingml/2006/picture">
+                <pic:pic xmlns:pic="http://schemas.openxmlformats.org/drawingml/2006/picture">
+                  <pic:nvPicPr>
+                    <pic:cNvPr id="977418608" name="Kép 1" descr="A képen szöveg, szoftver, Számítógépes ikon, Multimédiás szoftver látható&#10;&#10;Automatikusan generált leírás"/>
+                    <pic:cNvPicPr/>
+                  </pic:nvPicPr>
+                  <pic:blipFill>
+                    <a:blip r:embed="rId25"/>
+                    <a:stretch>
+                      <a:fillRect/>
+                    </a:stretch>
+                  </pic:blipFill>
+                  <pic:spPr>
+                    <a:xfrm>
+                      <a:off x="0" y="0"/>
+                      <a:ext cx="4536217" cy="1758521"/>
+                    </a:xfrm>
+                    <a:prstGeom prst="rect">
+                      <a:avLst/>
+                    </a:prstGeom>
+                  </pic:spPr>
+                </pic:pic>
+              </a:graphicData>
+            </a:graphic>
+          </wp:inline>
+        </w:drawing>
+      </w:r>
+    </w:p>
+    <w:p>
+      <w:pPr>
+        <w:keepNext/>
+      </w:pPr>
+    </w:p>
+    <w:p>
+      <w:pPr>
+        <w:pStyle w:val="Listaszerbekezds"/>
+        <w:keepNext/>
+        <w:ind w:left="757"/>
+      </w:pPr>
+    </w:p>
+    <w:p>
+      <w:pPr>
+        <w:pStyle w:val="Listaszerbekezds"/>
+        <w:keepNext/>
+        <w:numPr>
+          <w:ilvl w:val="1"/>
+          <w:numId w:val="20"/>
+        </w:numPr>
+      </w:pPr>
+      <w:r>
+        <w:t xml:space="preserve"> </w:t>
+      </w:r>
+      <w:r>
+        <w:t>Jegyek listázása</w:t>
+      </w:r>
+    </w:p>
+    <w:p>
+      <w:pPr>
+        <w:pStyle w:val="Listaszerbekezds"/>
+        <w:keepNext/>
+        <w:ind w:left="757"/>
+        <w:jc w:val="center"/>
+      </w:pPr>
+      <w:r>
+        <w:rPr>
+          <w:noProof/>
+        </w:rPr>
+        <w:drawing>
+          <wp:inline distT="0" distB="0" distL="0" distR="0" wp14:anchorId="0AAFF721" wp14:editId="0D721394">
+            <wp:extent cx="4855542" cy="2298452"/>
+            <wp:effectExtent l="0" t="0" r="2540" b="6985"/>
+            <wp:docPr id="768591544" name="Kép 1" descr="A képen szöveg, képernyőkép, szám, szoftver látható&#10;&#10;Automatikusan generált leírás"/>
+            <wp:cNvGraphicFramePr>
+              <a:graphicFrameLocks xmlns:a="http://schemas.openxmlformats.org/drawingml/2006/main" noChangeAspect="1"/>
+            </wp:cNvGraphicFramePr>
+            <a:graphic xmlns:a="http://schemas.openxmlformats.org/drawingml/2006/main">
+              <a:graphicData uri="http://schemas.openxmlformats.org/drawingml/2006/picture">
+                <pic:pic xmlns:pic="http://schemas.openxmlformats.org/drawingml/2006/picture">
+                  <pic:nvPicPr>
+                    <pic:cNvPr id="768591544" name="Kép 1" descr="A képen szöveg, képernyőkép, szám, szoftver látható&#10;&#10;Automatikusan generált leírás"/>
+                    <pic:cNvPicPr/>
+                  </pic:nvPicPr>
+                  <pic:blipFill>
+                    <a:blip r:embed="rId26"/>
+                    <a:stretch>
+                      <a:fillRect/>
+                    </a:stretch>
+                  </pic:blipFill>
+                  <pic:spPr>
+                    <a:xfrm>
+                      <a:off x="0" y="0"/>
+                      <a:ext cx="4862134" cy="2301573"/>
+                    </a:xfrm>
+                    <a:prstGeom prst="rect">
+                      <a:avLst/>
+                    </a:prstGeom>
+                  </pic:spPr>
+                </pic:pic>
+              </a:graphicData>
+            </a:graphic>
+          </wp:inline>
+        </w:drawing>
+      </w:r>
+    </w:p>
+    <w:p>
+      <w:pPr>
+        <w:keepNext/>
       </w:pPr>
     </w:p>
     <w:p>
@@ -2320,7 +2626,7 @@
           <w:numId w:val="20"/>
         </w:numPr>
       </w:pPr>
-      <w:bookmarkStart w:id="6" w:name="_Toc183951738"/>
+      <w:bookmarkStart w:id="5" w:name="_Toc183983599"/>
       <w:proofErr w:type="spellStart"/>
       <w:r>
         <w:lastRenderedPageBreak/>
@@ -2330,7 +2636,7 @@
       <w:r>
         <w:t xml:space="preserve"> API</w:t>
       </w:r>
-      <w:bookmarkEnd w:id="6"/>
+      <w:bookmarkEnd w:id="5"/>
     </w:p>
     <w:p>
       <w:pPr>
@@ -2543,7 +2849,7 @@
                     <pic:cNvPicPr/>
                   </pic:nvPicPr>
                   <pic:blipFill>
-                    <a:blip r:embed="rId20"/>
+                    <a:blip r:embed="rId27"/>
                     <a:stretch>
                       <a:fillRect/>
                     </a:stretch>
@@ -2604,7 +2910,7 @@
                     <pic:cNvPicPr/>
                   </pic:nvPicPr>
                   <pic:blipFill>
-                    <a:blip r:embed="rId21"/>
+                    <a:blip r:embed="rId28"/>
                     <a:stretch>
                       <a:fillRect/>
                     </a:stretch>
@@ -2754,7 +3060,7 @@
                     <pic:cNvPicPr/>
                   </pic:nvPicPr>
                   <pic:blipFill>
-                    <a:blip r:embed="rId22"/>
+                    <a:blip r:embed="rId29"/>
                     <a:stretch>
                       <a:fillRect/>
                     </a:stretch>
@@ -2840,7 +3146,7 @@
                     <pic:cNvPicPr/>
                   </pic:nvPicPr>
                   <pic:blipFill>
-                    <a:blip r:embed="rId23"/>
+                    <a:blip r:embed="rId30"/>
                     <a:stretch>
                       <a:fillRect/>
                     </a:stretch>
@@ -2997,7 +3303,7 @@
                     <pic:cNvPicPr/>
                   </pic:nvPicPr>
                   <pic:blipFill>
-                    <a:blip r:embed="rId24"/>
+                    <a:blip r:embed="rId31"/>
                     <a:stretch>
                       <a:fillRect/>
                     </a:stretch>
@@ -3058,7 +3364,7 @@
                     <pic:cNvPicPr/>
                   </pic:nvPicPr>
                   <pic:blipFill>
-                    <a:blip r:embed="rId25"/>
+                    <a:blip r:embed="rId32"/>
                     <a:stretch>
                       <a:fillRect/>
                     </a:stretch>
@@ -3235,7 +3541,7 @@
                     <pic:cNvPicPr/>
                   </pic:nvPicPr>
                   <pic:blipFill>
-                    <a:blip r:embed="rId26"/>
+                    <a:blip r:embed="rId33"/>
                     <a:stretch>
                       <a:fillRect/>
                     </a:stretch>
@@ -3291,7 +3597,7 @@
                     <pic:cNvPicPr/>
                   </pic:nvPicPr>
                   <pic:blipFill>
-                    <a:blip r:embed="rId27"/>
+                    <a:blip r:embed="rId34"/>
                     <a:stretch>
                       <a:fillRect/>
                     </a:stretch>
@@ -3361,7 +3667,7 @@
                     <pic:cNvPicPr/>
                   </pic:nvPicPr>
                   <pic:blipFill>
-                    <a:blip r:embed="rId28"/>
+                    <a:blip r:embed="rId35"/>
                     <a:stretch>
                       <a:fillRect/>
                     </a:stretch>
@@ -3548,7 +3854,7 @@
                     <pic:cNvPicPr/>
                   </pic:nvPicPr>
                   <pic:blipFill>
-                    <a:blip r:embed="rId29"/>
+                    <a:blip r:embed="rId36"/>
                     <a:stretch>
                       <a:fillRect/>
                     </a:stretch>
@@ -3638,7 +3944,7 @@
                     <pic:cNvPicPr/>
                   </pic:nvPicPr>
                   <pic:blipFill>
-                    <a:blip r:embed="rId30"/>
+                    <a:blip r:embed="rId37"/>
                     <a:stretch>
                       <a:fillRect/>
                     </a:stretch>
@@ -3659,10 +3965,17 @@
         </w:drawing>
       </w:r>
     </w:p>
+    <w:p>
+      <w:pPr>
+        <w:pStyle w:val="szdszveg"/>
+        <w:ind w:left="720" w:firstLine="0"/>
+        <w:jc w:val="left"/>
+      </w:pPr>
+    </w:p>
     <w:sectPr>
-      <w:headerReference w:type="default" r:id="rId31"/>
-      <w:footerReference w:type="default" r:id="rId32"/>
-      <w:footerReference w:type="first" r:id="rId33"/>
+      <w:headerReference w:type="default" r:id="rId38"/>
+      <w:footerReference w:type="default" r:id="rId39"/>
+      <w:footerReference w:type="first" r:id="rId40"/>
       <w:pgSz w:w="11906" w:h="16838" w:code="9"/>
       <w:pgMar w:top="1418" w:right="1418" w:bottom="1418" w:left="1418" w:header="709" w:footer="709" w:gutter="284"/>
       <w:pgNumType w:start="1"/>
@@ -5979,6 +6292,118 @@
       <w:lvlJc w:val="left"/>
       <w:pPr>
         <w:ind w:left="7189" w:hanging="360"/>
+      </w:pPr>
+      <w:rPr>
+        <w:rFonts w:ascii="Wingdings" w:hAnsi="Wingdings" w:hint="default"/>
+      </w:rPr>
+    </w:lvl>
+  </w:abstractNum>
+  <w:abstractNum w:abstractNumId="21" w15:restartNumberingAfterBreak="0">
+    <w:nsid w:val="7EC346B6"/>
+    <w:multiLevelType w:val="hybridMultilevel"/>
+    <w:tmpl w:val="EF66D60C"/>
+    <w:lvl w:ilvl="0" w:tplc="6A629C2E">
+      <w:numFmt w:val="bullet"/>
+      <w:lvlText w:val="-"/>
+      <w:lvlJc w:val="left"/>
+      <w:pPr>
+        <w:ind w:left="1154" w:hanging="360"/>
+      </w:pPr>
+      <w:rPr>
+        <w:rFonts w:ascii="Times New Roman" w:eastAsiaTheme="minorHAnsi" w:hAnsi="Times New Roman" w:cs="Times New Roman" w:hint="default"/>
+      </w:rPr>
+    </w:lvl>
+    <w:lvl w:ilvl="1" w:tplc="040E0003" w:tentative="1">
+      <w:start w:val="1"/>
+      <w:numFmt w:val="bullet"/>
+      <w:lvlText w:val="o"/>
+      <w:lvlJc w:val="left"/>
+      <w:pPr>
+        <w:ind w:left="1837" w:hanging="360"/>
+      </w:pPr>
+      <w:rPr>
+        <w:rFonts w:ascii="Courier New" w:hAnsi="Courier New" w:cs="Courier New" w:hint="default"/>
+      </w:rPr>
+    </w:lvl>
+    <w:lvl w:ilvl="2" w:tplc="040E0005" w:tentative="1">
+      <w:start w:val="1"/>
+      <w:numFmt w:val="bullet"/>
+      <w:lvlText w:val=""/>
+      <w:lvlJc w:val="left"/>
+      <w:pPr>
+        <w:ind w:left="2557" w:hanging="360"/>
+      </w:pPr>
+      <w:rPr>
+        <w:rFonts w:ascii="Wingdings" w:hAnsi="Wingdings" w:hint="default"/>
+      </w:rPr>
+    </w:lvl>
+    <w:lvl w:ilvl="3" w:tplc="040E0001" w:tentative="1">
+      <w:start w:val="1"/>
+      <w:numFmt w:val="bullet"/>
+      <w:lvlText w:val=""/>
+      <w:lvlJc w:val="left"/>
+      <w:pPr>
+        <w:ind w:left="3277" w:hanging="360"/>
+      </w:pPr>
+      <w:rPr>
+        <w:rFonts w:ascii="Symbol" w:hAnsi="Symbol" w:hint="default"/>
+      </w:rPr>
+    </w:lvl>
+    <w:lvl w:ilvl="4" w:tplc="040E0003" w:tentative="1">
+      <w:start w:val="1"/>
+      <w:numFmt w:val="bullet"/>
+      <w:lvlText w:val="o"/>
+      <w:lvlJc w:val="left"/>
+      <w:pPr>
+        <w:ind w:left="3997" w:hanging="360"/>
+      </w:pPr>
+      <w:rPr>
+        <w:rFonts w:ascii="Courier New" w:hAnsi="Courier New" w:cs="Courier New" w:hint="default"/>
+      </w:rPr>
+    </w:lvl>
+    <w:lvl w:ilvl="5" w:tplc="040E0005" w:tentative="1">
+      <w:start w:val="1"/>
+      <w:numFmt w:val="bullet"/>
+      <w:lvlText w:val=""/>
+      <w:lvlJc w:val="left"/>
+      <w:pPr>
+        <w:ind w:left="4717" w:hanging="360"/>
+      </w:pPr>
+      <w:rPr>
+        <w:rFonts w:ascii="Wingdings" w:hAnsi="Wingdings" w:hint="default"/>
+      </w:rPr>
+    </w:lvl>
+    <w:lvl w:ilvl="6" w:tplc="040E0001" w:tentative="1">
+      <w:start w:val="1"/>
+      <w:numFmt w:val="bullet"/>
+      <w:lvlText w:val=""/>
+      <w:lvlJc w:val="left"/>
+      <w:pPr>
+        <w:ind w:left="5437" w:hanging="360"/>
+      </w:pPr>
+      <w:rPr>
+        <w:rFonts w:ascii="Symbol" w:hAnsi="Symbol" w:hint="default"/>
+      </w:rPr>
+    </w:lvl>
+    <w:lvl w:ilvl="7" w:tplc="040E0003" w:tentative="1">
+      <w:start w:val="1"/>
+      <w:numFmt w:val="bullet"/>
+      <w:lvlText w:val="o"/>
+      <w:lvlJc w:val="left"/>
+      <w:pPr>
+        <w:ind w:left="6157" w:hanging="360"/>
+      </w:pPr>
+      <w:rPr>
+        <w:rFonts w:ascii="Courier New" w:hAnsi="Courier New" w:cs="Courier New" w:hint="default"/>
+      </w:rPr>
+    </w:lvl>
+    <w:lvl w:ilvl="8" w:tplc="040E0005" w:tentative="1">
+      <w:start w:val="1"/>
+      <w:numFmt w:val="bullet"/>
+      <w:lvlText w:val=""/>
+      <w:lvlJc w:val="left"/>
+      <w:pPr>
+        <w:ind w:left="6877" w:hanging="360"/>
       </w:pPr>
       <w:rPr>
         <w:rFonts w:ascii="Wingdings" w:hAnsi="Wingdings" w:hint="default"/>
@@ -6095,6 +6520,9 @@
   </w:num>
   <w:num w:numId="30" w16cid:durableId="2054378749">
     <w:abstractNumId w:val="7"/>
+  </w:num>
+  <w:num w:numId="31" w16cid:durableId="1038966443">
+    <w:abstractNumId w:val="21"/>
   </w:num>
 </w:numbering>
 </file>
@@ -7702,6 +8130,12 @@
 </file>
 
 <file path=customXml/item1.xml><?xml version="1.0" encoding="utf-8"?>
+<p:properties xmlns:p="http://schemas.microsoft.com/office/2006/metadata/properties" xmlns:xsi="http://www.w3.org/2001/XMLSchema-instance" xmlns:pc="http://schemas.microsoft.com/office/infopath/2007/PartnerControls">
+  <documentManagement/>
+</p:properties>
+</file>
+
+<file path=customXml/item2.xml><?xml version="1.0" encoding="utf-8"?>
 <ct:contentTypeSchema xmlns:ct="http://schemas.microsoft.com/office/2006/metadata/contentType" xmlns:ma="http://schemas.microsoft.com/office/2006/metadata/properties/metaAttributes" ct:_="" ma:_="" ma:contentTypeName="Dokumentum" ma:contentTypeID="0x010100D4E91B6039446843A11EE1171D1AAF07" ma:contentTypeVersion="14" ma:contentTypeDescription="Új dokumentum létrehozása." ma:contentTypeScope="" ma:versionID="d0ccb6e40eb2aae0ba82ef2830d3e4aa">
   <xsd:schema xmlns:xsd="http://www.w3.org/2001/XMLSchema" xmlns:xs="http://www.w3.org/2001/XMLSchema" xmlns:p="http://schemas.microsoft.com/office/2006/metadata/properties" xmlns:ns3="91df96f9-7c7a-4c31-9a3b-5fabe5ca6310" xmlns:ns4="1f802792-1a7e-4293-bd20-a43464dc15f5" targetNamespace="http://schemas.microsoft.com/office/2006/metadata/properties" ma:root="true" ma:fieldsID="20d336e911b8bd9cdc5731b9d1395a40" ns3:_="" ns4:_="">
     <xsd:import namespace="91df96f9-7c7a-4c31-9a3b-5fabe5ca6310"/>
@@ -7930,17 +8364,7 @@
 </ct:contentTypeSchema>
 </file>
 
-<file path=customXml/item2.xml><?xml version="1.0" encoding="utf-8"?>
-<p:properties xmlns:p="http://schemas.microsoft.com/office/2006/metadata/properties" xmlns:xsi="http://www.w3.org/2001/XMLSchema-instance" xmlns:pc="http://schemas.microsoft.com/office/infopath/2007/PartnerControls">
-  <documentManagement/>
-</p:properties>
-</file>
-
 <file path=customXml/item3.xml><?xml version="1.0" encoding="utf-8"?>
-<b:Sources xmlns:b="http://schemas.openxmlformats.org/officeDocument/2006/bibliography" xmlns="http://schemas.openxmlformats.org/officeDocument/2006/bibliography" SelectedStyle="\APA.XSL" StyleName="APA Fifth Edition"/>
-</file>
-
-<file path=customXml/item4.xml><?xml version="1.0" encoding="utf-8"?>
 <?mso-contentType ?>
 <FormTemplates xmlns="http://schemas.microsoft.com/sharepoint/v3/contenttype/forms">
   <Display>DocumentLibraryForm</Display>
@@ -7949,7 +8373,20 @@
 </FormTemplates>
 </file>
 
+<file path=customXml/item4.xml><?xml version="1.0" encoding="utf-8"?>
+<b:Sources xmlns:b="http://schemas.openxmlformats.org/officeDocument/2006/bibliography" xmlns="http://schemas.openxmlformats.org/officeDocument/2006/bibliography" SelectedStyle="\APA.XSL" StyleName="APA Fifth Edition"/>
+</file>
+
 <file path=customXml/itemProps1.xml><?xml version="1.0" encoding="utf-8"?>
+<ds:datastoreItem xmlns:ds="http://schemas.openxmlformats.org/officeDocument/2006/customXml" ds:itemID="{D1AEC0BD-DB3E-43AA-88F3-F0276DFAAB9B}">
+  <ds:schemaRefs>
+    <ds:schemaRef ds:uri="http://schemas.microsoft.com/office/2006/metadata/properties"/>
+    <ds:schemaRef ds:uri="http://schemas.microsoft.com/office/infopath/2007/PartnerControls"/>
+  </ds:schemaRefs>
+</ds:datastoreItem>
+</file>
+
+<file path=customXml/itemProps2.xml><?xml version="1.0" encoding="utf-8"?>
 <ds:datastoreItem xmlns:ds="http://schemas.openxmlformats.org/officeDocument/2006/customXml" ds:itemID="{13ED3CC5-5E15-40A9-862D-ADFD8D022326}">
   <ds:schemaRefs>
     <ds:schemaRef ds:uri="http://schemas.microsoft.com/office/2006/metadata/contentType"/>
@@ -7968,27 +8405,18 @@
 </ds:datastoreItem>
 </file>
 
-<file path=customXml/itemProps2.xml><?xml version="1.0" encoding="utf-8"?>
-<ds:datastoreItem xmlns:ds="http://schemas.openxmlformats.org/officeDocument/2006/customXml" ds:itemID="{D1AEC0BD-DB3E-43AA-88F3-F0276DFAAB9B}">
+<file path=customXml/itemProps3.xml><?xml version="1.0" encoding="utf-8"?>
+<ds:datastoreItem xmlns:ds="http://schemas.openxmlformats.org/officeDocument/2006/customXml" ds:itemID="{6083A4DA-6341-4BD9-9874-7DE73384CA24}">
   <ds:schemaRefs>
-    <ds:schemaRef ds:uri="http://schemas.microsoft.com/office/2006/metadata/properties"/>
-    <ds:schemaRef ds:uri="http://schemas.microsoft.com/office/infopath/2007/PartnerControls"/>
+    <ds:schemaRef ds:uri="http://schemas.microsoft.com/sharepoint/v3/contenttype/forms"/>
   </ds:schemaRefs>
 </ds:datastoreItem>
 </file>
 
-<file path=customXml/itemProps3.xml><?xml version="1.0" encoding="utf-8"?>
+<file path=customXml/itemProps4.xml><?xml version="1.0" encoding="utf-8"?>
 <ds:datastoreItem xmlns:ds="http://schemas.openxmlformats.org/officeDocument/2006/customXml" ds:itemID="{1A5ADF9F-F414-4EDD-B15C-9C21DC846DF8}">
   <ds:schemaRefs>
     <ds:schemaRef ds:uri="http://schemas.openxmlformats.org/officeDocument/2006/bibliography"/>
   </ds:schemaRefs>
 </ds:datastoreItem>
-</file>
-
-<file path=customXml/itemProps4.xml><?xml version="1.0" encoding="utf-8"?>
-<ds:datastoreItem xmlns:ds="http://schemas.openxmlformats.org/officeDocument/2006/customXml" ds:itemID="{6083A4DA-6341-4BD9-9874-7DE73384CA24}">
-  <ds:schemaRefs>
-    <ds:schemaRef ds:uri="http://schemas.microsoft.com/sharepoint/v3/contenttype/forms"/>
-  </ds:schemaRefs>
-</ds:datastoreItem>
 </file>
</xml_diff>